<commit_message>
lesson 470 - Thursday
</commit_message>
<xml_diff>
--- a/english_via_skype/solutions/doc/lesson_466_houses - exe_edit.docx
+++ b/english_via_skype/solutions/doc/lesson_466_houses - exe_edit.docx
@@ -26,8 +26,8 @@
         </w:rPr>
         <w:drawing>
           <wp:inline distT="0" distB="0" distL="0" distR="0">
-            <wp:extent cx="8546675" cy="4800600"/>
-            <wp:effectExtent l="0" t="0" r="6985" b="0"/>
+            <wp:extent cx="8001000" cy="4494099"/>
+            <wp:effectExtent l="0" t="0" r="0" b="1905"/>
             <wp:docPr id="1" name="Obraz 1"/>
             <wp:cNvGraphicFramePr>
               <a:graphicFrameLocks xmlns:a="http://schemas.openxmlformats.org/drawingml/2006/main" noChangeAspect="1"/>
@@ -57,7 +57,7 @@
                   <pic:spPr bwMode="auto">
                     <a:xfrm>
                       <a:off x="0" y="0"/>
-                      <a:ext cx="8547943" cy="4801312"/>
+                      <a:ext cx="8003138" cy="4495300"/>
                     </a:xfrm>
                     <a:prstGeom prst="rect">
                       <a:avLst/>
@@ -73,6 +73,33 @@
           </wp:inline>
         </w:drawing>
       </w:r>
+    </w:p>
+    <w:p>
+      <w:pPr>
+        <w:rPr>
+          <w:lang w:val="en-US"/>
+        </w:rPr>
+      </w:pPr>
+      <w:r>
+        <w:rPr>
+          <w:lang w:val="en-US"/>
+        </w:rPr>
+        <w:t xml:space="preserve">Residence, sorroundings, solidity, architectural, manufacturers, specious, </w:t>
+      </w:r>
+      <w:r>
+        <w:rPr>
+          <w:lang w:val="en-US"/>
+        </w:rPr>
+        <w:t xml:space="preserve">shelves, </w:t>
+      </w:r>
+      <w:r>
+        <w:rPr>
+          <w:lang w:val="en-US"/>
+        </w:rPr>
+        <w:t>infrastructure, inhabitable, residential</w:t>
+      </w:r>
+      <w:bookmarkStart w:id="0" w:name="_GoBack"/>
+      <w:bookmarkEnd w:id="0"/>
     </w:p>
     <w:p>
       <w:r>
@@ -190,8 +217,6 @@
           </wp:inline>
         </w:drawing>
       </w:r>
-      <w:bookmarkStart w:id="0" w:name="_GoBack"/>
-      <w:bookmarkEnd w:id="0"/>
     </w:p>
     <w:p/>
     <w:sectPr>

</xml_diff>

<commit_message>
lesson 469 - Monday
</commit_message>
<xml_diff>
--- a/english_via_skype/solutions/doc/lesson_466_houses - exe_edit.docx
+++ b/english_via_skype/solutions/doc/lesson_466_houses - exe_edit.docx
@@ -26,8 +26,8 @@
         </w:rPr>
         <w:drawing>
           <wp:inline distT="0" distB="0" distL="0" distR="0">
-            <wp:extent cx="8546675" cy="4800600"/>
-            <wp:effectExtent l="0" t="0" r="6985" b="0"/>
+            <wp:extent cx="8001000" cy="4494099"/>
+            <wp:effectExtent l="0" t="0" r="0" b="1905"/>
             <wp:docPr id="1" name="Obraz 1"/>
             <wp:cNvGraphicFramePr>
               <a:graphicFrameLocks xmlns:a="http://schemas.openxmlformats.org/drawingml/2006/main" noChangeAspect="1"/>
@@ -57,7 +57,7 @@
                   <pic:spPr bwMode="auto">
                     <a:xfrm>
                       <a:off x="0" y="0"/>
-                      <a:ext cx="8547943" cy="4801312"/>
+                      <a:ext cx="8003138" cy="4495300"/>
                     </a:xfrm>
                     <a:prstGeom prst="rect">
                       <a:avLst/>
@@ -73,6 +73,33 @@
           </wp:inline>
         </w:drawing>
       </w:r>
+    </w:p>
+    <w:p>
+      <w:pPr>
+        <w:rPr>
+          <w:lang w:val="en-US"/>
+        </w:rPr>
+      </w:pPr>
+      <w:r>
+        <w:rPr>
+          <w:lang w:val="en-US"/>
+        </w:rPr>
+        <w:t xml:space="preserve">Residence, sorroundings, solidity, architectural, manufacturers, specious, </w:t>
+      </w:r>
+      <w:r>
+        <w:rPr>
+          <w:lang w:val="en-US"/>
+        </w:rPr>
+        <w:t xml:space="preserve">shelves, </w:t>
+      </w:r>
+      <w:r>
+        <w:rPr>
+          <w:lang w:val="en-US"/>
+        </w:rPr>
+        <w:t>infrastructure, inhabitable, residential</w:t>
+      </w:r>
+      <w:bookmarkStart w:id="0" w:name="_GoBack"/>
+      <w:bookmarkEnd w:id="0"/>
     </w:p>
     <w:p>
       <w:r>
@@ -190,8 +217,6 @@
           </wp:inline>
         </w:drawing>
       </w:r>
-      <w:bookmarkStart w:id="0" w:name="_GoBack"/>
-      <w:bookmarkEnd w:id="0"/>
     </w:p>
     <w:p/>
     <w:sectPr>

</xml_diff>

<commit_message>
lesson 471 - Friday - Mexico catch up
</commit_message>
<xml_diff>
--- a/english_via_skype/solutions/doc/lesson_466_houses - exe_edit.docx
+++ b/english_via_skype/solutions/doc/lesson_466_houses - exe_edit.docx
@@ -84,7 +84,19 @@
         <w:rPr>
           <w:lang w:val="en-US"/>
         </w:rPr>
-        <w:t xml:space="preserve">Residence, sorroundings, solidity, architectural, manufacturers, specious, </w:t>
+        <w:t xml:space="preserve">Residence, </w:t>
+      </w:r>
+      <w:r>
+        <w:rPr>
+          <w:lang w:val="en-US"/>
+        </w:rPr>
+        <w:t>surroundings</w:t>
+      </w:r>
+      <w:r>
+        <w:rPr>
+          <w:lang w:val="en-US"/>
+        </w:rPr>
+        <w:t xml:space="preserve">, solidity, architectural, manufacturers, specious, </w:t>
       </w:r>
       <w:r>
         <w:rPr>
@@ -98,8 +110,6 @@
         </w:rPr>
         <w:t>infrastructure, inhabitable, residential</w:t>
       </w:r>
-      <w:bookmarkStart w:id="0" w:name="_GoBack"/>
-      <w:bookmarkEnd w:id="0"/>
     </w:p>
     <w:p>
       <w:r>
@@ -158,7 +168,21 @@
         </w:drawing>
       </w:r>
     </w:p>
-    <w:p/>
+    <w:p>
+      <w:r>
+        <w:t xml:space="preserve">On, , </w:t>
+      </w:r>
+      <w:proofErr w:type="spellStart"/>
+      <w:r>
+        <w:t>make</w:t>
+      </w:r>
+      <w:proofErr w:type="spellEnd"/>
+      <w:r>
+        <w:t>, , , on, , , of, had</w:t>
+      </w:r>
+      <w:bookmarkStart w:id="0" w:name="_GoBack"/>
+      <w:bookmarkEnd w:id="0"/>
+    </w:p>
     <w:p/>
     <w:p/>
     <w:p>
@@ -218,7 +242,85 @@
         </w:drawing>
       </w:r>
     </w:p>
-    <w:p/>
+    <w:p>
+      <w:proofErr w:type="spellStart"/>
+      <w:r>
+        <w:t>Analyst</w:t>
+      </w:r>
+      <w:proofErr w:type="spellEnd"/>
+      <w:r>
+        <w:t xml:space="preserve">, </w:t>
+      </w:r>
+      <w:proofErr w:type="spellStart"/>
+      <w:r>
+        <w:t>shelved</w:t>
+      </w:r>
+      <w:proofErr w:type="spellEnd"/>
+      <w:r>
+        <w:t xml:space="preserve">, </w:t>
+      </w:r>
+      <w:proofErr w:type="spellStart"/>
+      <w:r>
+        <w:t>materialized</w:t>
+      </w:r>
+      <w:proofErr w:type="spellEnd"/>
+      <w:r>
+        <w:t xml:space="preserve">, </w:t>
+      </w:r>
+      <w:proofErr w:type="spellStart"/>
+      <w:r>
+        <w:t>repaired</w:t>
+      </w:r>
+      <w:proofErr w:type="spellEnd"/>
+      <w:r>
+        <w:t xml:space="preserve">, </w:t>
+      </w:r>
+      <w:proofErr w:type="spellStart"/>
+      <w:r>
+        <w:t>spatial</w:t>
+      </w:r>
+      <w:proofErr w:type="spellEnd"/>
+      <w:r>
+        <w:t xml:space="preserve">, </w:t>
+      </w:r>
+      <w:proofErr w:type="spellStart"/>
+      <w:r>
+        <w:t>residents</w:t>
+      </w:r>
+      <w:proofErr w:type="spellEnd"/>
+      <w:r>
+        <w:t xml:space="preserve">, </w:t>
+      </w:r>
+      <w:proofErr w:type="spellStart"/>
+      <w:r>
+        <w:t>inhabited</w:t>
+      </w:r>
+      <w:proofErr w:type="spellEnd"/>
+      <w:r>
+        <w:t xml:space="preserve">, </w:t>
+      </w:r>
+      <w:proofErr w:type="spellStart"/>
+      <w:r>
+        <w:t>objections</w:t>
+      </w:r>
+      <w:proofErr w:type="spellEnd"/>
+      <w:r>
+        <w:t xml:space="preserve">, </w:t>
+      </w:r>
+      <w:proofErr w:type="spellStart"/>
+      <w:r>
+        <w:t>densely</w:t>
+      </w:r>
+      <w:proofErr w:type="spellEnd"/>
+      <w:r>
+        <w:t xml:space="preserve">, </w:t>
+      </w:r>
+      <w:proofErr w:type="spellStart"/>
+      <w:r>
+        <w:t>architectural</w:t>
+      </w:r>
+      <w:proofErr w:type="spellEnd"/>
+    </w:p>
     <w:sectPr>
       <w:pgSz w:w="16838" w:h="11906" w:orient="landscape"/>
       <w:pgMar w:top="1417" w:right="1417" w:bottom="1417" w:left="1417" w:header="708" w:footer="708" w:gutter="0"/>

</xml_diff>